<commit_message>
Première entrée du journal
</commit_message>
<xml_diff>
--- a/journaux/Journal_Laurier_6228273_TP3.docx
+++ b/journaux/Journal_Laurier_6228273_TP3.docx
@@ -2,7 +2,193 @@
 <file path=word/document.xml><?xml version="1.0" encoding="utf-8"?>
 <w:document xmlns:wpc="http://schemas.microsoft.com/office/word/2010/wordprocessingCanvas" xmlns:cx="http://schemas.microsoft.com/office/drawing/2014/chartex" xmlns:cx1="http://schemas.microsoft.com/office/drawing/2015/9/8/chartex" xmlns:cx2="http://schemas.microsoft.com/office/drawing/2015/10/21/chartex" xmlns:cx3="http://schemas.microsoft.com/office/drawing/2016/5/9/chartex" xmlns:cx4="http://schemas.microsoft.com/office/drawing/2016/5/10/chartex" xmlns:cx5="http://schemas.microsoft.com/office/drawing/2016/5/11/chartex" xmlns:cx6="http://schemas.microsoft.com/office/drawing/2016/5/12/chartex" xmlns:cx7="http://schemas.microsoft.com/office/drawing/2016/5/13/chartex" xmlns:cx8="http://schemas.microsoft.com/office/drawing/2016/5/14/chartex" xmlns:mc="http://schemas.openxmlformats.org/markup-compatibility/2006" xmlns:aink="http://schemas.microsoft.com/office/drawing/2016/ink" xmlns:am3d="http://schemas.microsoft.com/office/drawing/2017/model3d" xmlns:o="urn:schemas-microsoft-com:office:office" xmlns:oel="http://schemas.microsoft.com/office/2019/extlst" xmlns:r="http://schemas.openxmlformats.org/officeDocument/2006/relationships" xmlns:m="http://schemas.openxmlformats.org/officeDocument/2006/math" xmlns:v="urn:schemas-microsoft-com:vml" xmlns:wp14="http://schemas.microsoft.com/office/word/2010/wordprocessingDrawing" xmlns:wp="http://schemas.openxmlformats.org/drawingml/2006/wordprocessingDrawing" xmlns:w10="urn:schemas-microsoft-com:office:word" xmlns:w="http://schemas.openxmlformats.org/wordprocessingml/2006/main" xmlns:w14="http://schemas.microsoft.com/office/word/2010/wordml" xmlns:w15="http://schemas.microsoft.com/office/word/2012/wordml" xmlns:w16cex="http://schemas.microsoft.com/office/word/2018/wordml/cex" xmlns:w16cid="http://schemas.microsoft.com/office/word/2016/wordml/cid" xmlns:w16="http://schemas.microsoft.com/office/word/2018/wordml" xmlns:w16sdtdh="http://schemas.microsoft.com/office/word/2020/wordml/sdtdatahash" xmlns:w16se="http://schemas.microsoft.com/office/word/2015/wordml/symex" xmlns:wpg="http://schemas.microsoft.com/office/word/2010/wordprocessingGroup" xmlns:wpi="http://schemas.microsoft.com/office/word/2010/wordprocessingInk" xmlns:wne="http://schemas.microsoft.com/office/word/2006/wordml" xmlns:wps="http://schemas.microsoft.com/office/word/2010/wordprocessingShape" mc:Ignorable="w14 w15 w16se w16cid w16 w16cex w16sdtdh wp14">
   <w:body>
+    <w:p>
+      <w:pPr>
+        <w:rPr>
+          <w:rFonts w:ascii="Times New Roman" w:hAnsi="Times New Roman" w:cs="Times New Roman"/>
+          <w:b/>
+          <w:bCs/>
+          <w:sz w:val="56"/>
+          <w:szCs w:val="56"/>
+        </w:rPr>
+      </w:pPr>
+      <w:r>
+        <w:rPr>
+          <w:rFonts w:ascii="Times New Roman" w:hAnsi="Times New Roman" w:cs="Times New Roman"/>
+          <w:b/>
+          <w:bCs/>
+          <w:sz w:val="56"/>
+          <w:szCs w:val="56"/>
+        </w:rPr>
+        <w:t>Journal TP3-Applications-Web</w:t>
+      </w:r>
+    </w:p>
     <w:p/>
+    <w:p>
+      <w:pPr>
+        <w:rPr>
+          <w:rFonts w:ascii="Times New Roman" w:hAnsi="Times New Roman" w:cs="Times New Roman"/>
+          <w:b/>
+          <w:bCs/>
+          <w:sz w:val="28"/>
+          <w:szCs w:val="28"/>
+        </w:rPr>
+      </w:pPr>
+      <w:r>
+        <w:rPr>
+          <w:rFonts w:ascii="Times New Roman" w:hAnsi="Times New Roman" w:cs="Times New Roman"/>
+          <w:b/>
+          <w:bCs/>
+          <w:sz w:val="28"/>
+          <w:szCs w:val="28"/>
+        </w:rPr>
+        <w:t>Nom : Laurier Mainguy                         Da : 6228273</w:t>
+      </w:r>
+    </w:p>
+    <w:p/>
+    <w:p/>
+    <w:p>
+      <w:pPr>
+        <w:rPr>
+          <w:b/>
+          <w:bCs/>
+        </w:rPr>
+      </w:pPr>
+      <w:r>
+        <w:rPr>
+          <w:b/>
+          <w:bCs/>
+        </w:rPr>
+        <w:t xml:space="preserve">Première entrée : </w:t>
+      </w:r>
+    </w:p>
+    <w:p/>
+    <w:p>
+      <w:pPr>
+        <w:rPr>
+          <w:rFonts w:ascii="Times New Roman" w:hAnsi="Times New Roman" w:cs="Times New Roman"/>
+          <w:sz w:val="24"/>
+          <w:szCs w:val="24"/>
+        </w:rPr>
+      </w:pPr>
+      <w:r>
+        <w:rPr>
+          <w:rFonts w:ascii="Times New Roman" w:hAnsi="Times New Roman" w:cs="Times New Roman"/>
+          <w:b/>
+          <w:bCs/>
+          <w:sz w:val="24"/>
+          <w:szCs w:val="24"/>
+        </w:rPr>
+        <w:t>Date de la journée</w:t>
+      </w:r>
+      <w:r>
+        <w:rPr>
+          <w:rFonts w:ascii="Times New Roman" w:hAnsi="Times New Roman" w:cs="Times New Roman"/>
+          <w:sz w:val="24"/>
+          <w:szCs w:val="24"/>
+        </w:rPr>
+        <w:t> : 22 mai 2024</w:t>
+      </w:r>
+    </w:p>
+    <w:p>
+      <w:pPr>
+        <w:rPr>
+          <w:rFonts w:ascii="Times New Roman" w:hAnsi="Times New Roman" w:cs="Times New Roman"/>
+          <w:sz w:val="24"/>
+          <w:szCs w:val="24"/>
+        </w:rPr>
+      </w:pPr>
+      <w:r>
+        <w:rPr>
+          <w:rFonts w:ascii="Times New Roman" w:hAnsi="Times New Roman" w:cs="Times New Roman"/>
+          <w:b/>
+          <w:bCs/>
+          <w:sz w:val="24"/>
+          <w:szCs w:val="24"/>
+        </w:rPr>
+        <w:t>Problème rencontré</w:t>
+      </w:r>
+      <w:r>
+        <w:rPr>
+          <w:rFonts w:ascii="Times New Roman" w:hAnsi="Times New Roman" w:cs="Times New Roman"/>
+          <w:sz w:val="24"/>
+          <w:szCs w:val="24"/>
+        </w:rPr>
+        <w:t> : Je me demandais comment j’allais introduire une procédure de livraison avec seulement les notions qu’on a appris en cours, car nous n’avons pas appris à modifier des données du site à la base de données.</w:t>
+      </w:r>
+    </w:p>
+    <w:p>
+      <w:pPr>
+        <w:rPr>
+          <w:rFonts w:ascii="Times New Roman" w:hAnsi="Times New Roman" w:cs="Times New Roman"/>
+          <w:sz w:val="24"/>
+          <w:szCs w:val="24"/>
+        </w:rPr>
+      </w:pPr>
+    </w:p>
+    <w:p>
+      <w:pPr>
+        <w:rPr>
+          <w:rFonts w:ascii="Times New Roman" w:hAnsi="Times New Roman" w:cs="Times New Roman"/>
+          <w:sz w:val="24"/>
+          <w:szCs w:val="24"/>
+        </w:rPr>
+      </w:pPr>
+      <w:r>
+        <w:rPr>
+          <w:rFonts w:ascii="Times New Roman" w:hAnsi="Times New Roman" w:cs="Times New Roman"/>
+          <w:b/>
+          <w:bCs/>
+          <w:sz w:val="24"/>
+          <w:szCs w:val="24"/>
+        </w:rPr>
+        <w:t>Solution trouvée</w:t>
+      </w:r>
+      <w:r>
+        <w:rPr>
+          <w:rFonts w:ascii="Times New Roman" w:hAnsi="Times New Roman" w:cs="Times New Roman"/>
+          <w:sz w:val="24"/>
+          <w:szCs w:val="24"/>
+        </w:rPr>
+        <w:t> : J’ai décidé que j’allais juste afficher un message qui remercie au client d’avoir commandé un tel produit. Je vais me servir de fonction javascript pour faire en sorte de réafficher les données du formulaire que l’utilisateur à entrer. Grâce à cela notre site web sera dynamique.</w:t>
+      </w:r>
+    </w:p>
+    <w:p>
+      <w:pPr>
+        <w:rPr>
+          <w:rFonts w:ascii="Times New Roman" w:hAnsi="Times New Roman" w:cs="Times New Roman"/>
+          <w:sz w:val="24"/>
+          <w:szCs w:val="24"/>
+        </w:rPr>
+      </w:pPr>
+    </w:p>
+    <w:p>
+      <w:pPr>
+        <w:rPr>
+          <w:rFonts w:ascii="Times New Roman" w:hAnsi="Times New Roman" w:cs="Times New Roman"/>
+          <w:sz w:val="24"/>
+          <w:szCs w:val="24"/>
+        </w:rPr>
+      </w:pPr>
+      <w:r>
+        <w:rPr>
+          <w:rFonts w:ascii="Times New Roman" w:hAnsi="Times New Roman" w:cs="Times New Roman"/>
+          <w:b/>
+          <w:bCs/>
+          <w:sz w:val="24"/>
+          <w:szCs w:val="24"/>
+        </w:rPr>
+        <w:t>Apprentissage :</w:t>
+      </w:r>
+      <w:r>
+        <w:rPr>
+          <w:rFonts w:ascii="Times New Roman" w:hAnsi="Times New Roman" w:cs="Times New Roman"/>
+          <w:sz w:val="24"/>
+          <w:szCs w:val="24"/>
+        </w:rPr>
+        <w:t xml:space="preserve"> Comment utiliser Javascript pour l’affichage de données dynamiques.</w:t>
+      </w:r>
+    </w:p>
     <w:sectPr>
       <w:pgSz w:w="12240" w:h="15840"/>
       <w:pgMar w:top="1440" w:right="1800" w:bottom="1440" w:left="1800" w:header="708" w:footer="708" w:gutter="0"/>

</xml_diff>

<commit_message>
Ajout de ma deuxième et de ma troisème entrée dans mon journal
</commit_message>
<xml_diff>
--- a/journaux/Journal_Laurier_6228273_TP3.docx
+++ b/journaux/Journal_Laurier_6228273_TP3.docx
@@ -188,6 +188,485 @@
         </w:rPr>
         <w:t xml:space="preserve"> Comment utiliser Javascript pour l’affichage de données dynamiques.</w:t>
       </w:r>
+    </w:p>
+    <w:p>
+      <w:pPr>
+        <w:rPr>
+          <w:rFonts w:ascii="Times New Roman" w:hAnsi="Times New Roman" w:cs="Times New Roman"/>
+          <w:sz w:val="24"/>
+          <w:szCs w:val="24"/>
+        </w:rPr>
+      </w:pPr>
+    </w:p>
+    <w:p>
+      <w:pPr>
+        <w:rPr>
+          <w:rFonts w:ascii="Times New Roman" w:hAnsi="Times New Roman" w:cs="Times New Roman"/>
+          <w:sz w:val="24"/>
+          <w:szCs w:val="24"/>
+        </w:rPr>
+      </w:pPr>
+    </w:p>
+    <w:p>
+      <w:pPr>
+        <w:rPr>
+          <w:rFonts w:ascii="Times New Roman" w:hAnsi="Times New Roman" w:cs="Times New Roman"/>
+          <w:sz w:val="24"/>
+          <w:szCs w:val="24"/>
+        </w:rPr>
+      </w:pPr>
+    </w:p>
+    <w:p>
+      <w:pPr>
+        <w:rPr>
+          <w:rFonts w:ascii="Times New Roman" w:hAnsi="Times New Roman" w:cs="Times New Roman"/>
+          <w:b/>
+          <w:bCs/>
+          <w:sz w:val="24"/>
+          <w:szCs w:val="24"/>
+        </w:rPr>
+      </w:pPr>
+      <w:r>
+        <w:rPr>
+          <w:rFonts w:ascii="Times New Roman" w:hAnsi="Times New Roman" w:cs="Times New Roman"/>
+          <w:b/>
+          <w:bCs/>
+          <w:sz w:val="24"/>
+          <w:szCs w:val="24"/>
+        </w:rPr>
+        <w:t>Deuxième</w:t>
+      </w:r>
+      <w:r>
+        <w:rPr>
+          <w:rFonts w:ascii="Times New Roman" w:hAnsi="Times New Roman" w:cs="Times New Roman"/>
+          <w:b/>
+          <w:bCs/>
+          <w:sz w:val="24"/>
+          <w:szCs w:val="24"/>
+        </w:rPr>
+        <w:t xml:space="preserve"> entrée :</w:t>
+      </w:r>
+    </w:p>
+    <w:p>
+      <w:pPr>
+        <w:rPr>
+          <w:rFonts w:ascii="Times New Roman" w:hAnsi="Times New Roman" w:cs="Times New Roman"/>
+          <w:b/>
+          <w:bCs/>
+        </w:rPr>
+      </w:pPr>
+    </w:p>
+    <w:p>
+      <w:pPr>
+        <w:rPr>
+          <w:rFonts w:ascii="Times New Roman" w:hAnsi="Times New Roman" w:cs="Times New Roman"/>
+          <w:b/>
+          <w:bCs/>
+          <w:sz w:val="24"/>
+          <w:szCs w:val="24"/>
+        </w:rPr>
+      </w:pPr>
+      <w:r>
+        <w:rPr>
+          <w:rFonts w:ascii="Times New Roman" w:hAnsi="Times New Roman" w:cs="Times New Roman"/>
+          <w:b/>
+          <w:bCs/>
+          <w:sz w:val="24"/>
+          <w:szCs w:val="24"/>
+        </w:rPr>
+        <w:t xml:space="preserve">Date de la journée : </w:t>
+      </w:r>
+      <w:r>
+        <w:rPr>
+          <w:rFonts w:ascii="Times New Roman" w:hAnsi="Times New Roman" w:cs="Times New Roman"/>
+          <w:sz w:val="24"/>
+          <w:szCs w:val="24"/>
+        </w:rPr>
+        <w:t>30 mai 2024</w:t>
+      </w:r>
+    </w:p>
+    <w:p>
+      <w:pPr>
+        <w:rPr>
+          <w:rFonts w:ascii="Times New Roman" w:hAnsi="Times New Roman" w:cs="Times New Roman"/>
+          <w:b/>
+          <w:bCs/>
+        </w:rPr>
+      </w:pPr>
+    </w:p>
+    <w:p>
+      <w:pPr>
+        <w:rPr>
+          <w:rFonts w:ascii="Times New Roman" w:hAnsi="Times New Roman" w:cs="Times New Roman"/>
+          <w:sz w:val="24"/>
+          <w:szCs w:val="24"/>
+        </w:rPr>
+      </w:pPr>
+      <w:r>
+        <w:rPr>
+          <w:rFonts w:ascii="Times New Roman" w:hAnsi="Times New Roman" w:cs="Times New Roman"/>
+          <w:b/>
+          <w:bCs/>
+          <w:sz w:val="24"/>
+          <w:szCs w:val="24"/>
+        </w:rPr>
+        <w:t xml:space="preserve">Problème rencontré : </w:t>
+      </w:r>
+      <w:r>
+        <w:rPr>
+          <w:rFonts w:ascii="Times New Roman" w:hAnsi="Times New Roman" w:cs="Times New Roman"/>
+          <w:b/>
+          <w:bCs/>
+          <w:sz w:val="24"/>
+          <w:szCs w:val="24"/>
+        </w:rPr>
+        <w:t xml:space="preserve"> </w:t>
+      </w:r>
+      <w:r>
+        <w:rPr>
+          <w:rFonts w:ascii="Times New Roman" w:hAnsi="Times New Roman" w:cs="Times New Roman"/>
+          <w:sz w:val="24"/>
+          <w:szCs w:val="24"/>
+        </w:rPr>
+        <w:t xml:space="preserve">Je n’arrivais pas à régler les erreurs de mon </w:t>
+      </w:r>
+      <w:proofErr w:type="gramStart"/>
+      <w:r>
+        <w:rPr>
+          <w:rFonts w:ascii="Times New Roman" w:hAnsi="Times New Roman" w:cs="Times New Roman"/>
+          <w:sz w:val="24"/>
+          <w:szCs w:val="24"/>
+        </w:rPr>
+        <w:t>script .ddl</w:t>
+      </w:r>
+      <w:proofErr w:type="gramEnd"/>
+      <w:r>
+        <w:rPr>
+          <w:rFonts w:ascii="Times New Roman" w:hAnsi="Times New Roman" w:cs="Times New Roman"/>
+          <w:sz w:val="24"/>
+          <w:szCs w:val="24"/>
+        </w:rPr>
+        <w:t xml:space="preserve"> que j’avais conçu il y a quelques jours avec l’outil de SQL </w:t>
+      </w:r>
+      <w:proofErr w:type="spellStart"/>
+      <w:r>
+        <w:rPr>
+          <w:rFonts w:ascii="Times New Roman" w:hAnsi="Times New Roman" w:cs="Times New Roman"/>
+          <w:sz w:val="24"/>
+          <w:szCs w:val="24"/>
+        </w:rPr>
+        <w:t>Developper.Sql</w:t>
+      </w:r>
+      <w:proofErr w:type="spellEnd"/>
+      <w:r>
+        <w:rPr>
+          <w:rFonts w:ascii="Times New Roman" w:hAnsi="Times New Roman" w:cs="Times New Roman"/>
+          <w:sz w:val="24"/>
+          <w:szCs w:val="24"/>
+        </w:rPr>
+        <w:t xml:space="preserve"> Développer disait qu’il y avait des erreurs de clés inexistantes.</w:t>
+      </w:r>
+    </w:p>
+    <w:p>
+      <w:pPr>
+        <w:rPr>
+          <w:rFonts w:ascii="Times New Roman" w:hAnsi="Times New Roman" w:cs="Times New Roman"/>
+          <w:sz w:val="24"/>
+          <w:szCs w:val="24"/>
+        </w:rPr>
+      </w:pPr>
+    </w:p>
+    <w:p>
+      <w:pPr>
+        <w:rPr>
+          <w:rFonts w:ascii="Times New Roman" w:hAnsi="Times New Roman" w:cs="Times New Roman"/>
+          <w:sz w:val="24"/>
+          <w:szCs w:val="24"/>
+        </w:rPr>
+      </w:pPr>
+      <w:r>
+        <w:rPr>
+          <w:rFonts w:ascii="Times New Roman" w:hAnsi="Times New Roman" w:cs="Times New Roman"/>
+          <w:b/>
+          <w:bCs/>
+          <w:sz w:val="24"/>
+          <w:szCs w:val="24"/>
+        </w:rPr>
+        <w:lastRenderedPageBreak/>
+        <w:t>Solution trouvée :</w:t>
+      </w:r>
+      <w:r>
+        <w:rPr>
+          <w:rFonts w:ascii="Times New Roman" w:hAnsi="Times New Roman" w:cs="Times New Roman"/>
+          <w:sz w:val="24"/>
+          <w:szCs w:val="24"/>
+        </w:rPr>
+        <w:t xml:space="preserve"> Finalement, j’ai réglé le problème en modifiant quelques valeurs concernant les id de livreurs, car ils n’étaient pas cohérents sur toutes les tables. Aussi, j’ai réglé un problème de séparation de variables, car j’avais mal séparé deux variables, ce qui empêchait la création de certaines colonnes dans l’administration aide.</w:t>
+      </w:r>
+    </w:p>
+    <w:p>
+      <w:pPr>
+        <w:rPr>
+          <w:rFonts w:ascii="Times New Roman" w:hAnsi="Times New Roman" w:cs="Times New Roman"/>
+          <w:sz w:val="24"/>
+          <w:szCs w:val="24"/>
+        </w:rPr>
+      </w:pPr>
+    </w:p>
+    <w:p>
+      <w:pPr>
+        <w:rPr>
+          <w:rFonts w:ascii="Times New Roman" w:hAnsi="Times New Roman" w:cs="Times New Roman"/>
+          <w:sz w:val="24"/>
+          <w:szCs w:val="24"/>
+        </w:rPr>
+      </w:pPr>
+    </w:p>
+    <w:p>
+      <w:pPr>
+        <w:rPr>
+          <w:rFonts w:ascii="Times New Roman" w:hAnsi="Times New Roman" w:cs="Times New Roman"/>
+          <w:sz w:val="24"/>
+          <w:szCs w:val="24"/>
+        </w:rPr>
+      </w:pPr>
+      <w:r>
+        <w:rPr>
+          <w:rFonts w:ascii="Times New Roman" w:hAnsi="Times New Roman" w:cs="Times New Roman"/>
+          <w:b/>
+          <w:bCs/>
+          <w:sz w:val="24"/>
+          <w:szCs w:val="24"/>
+        </w:rPr>
+        <w:t>Apprentissage :</w:t>
+      </w:r>
+      <w:r>
+        <w:rPr>
+          <w:rFonts w:ascii="Times New Roman" w:hAnsi="Times New Roman" w:cs="Times New Roman"/>
+          <w:sz w:val="24"/>
+          <w:szCs w:val="24"/>
+        </w:rPr>
+        <w:t xml:space="preserve"> Meilleur compréhension des script SQL (relationnelles).</w:t>
+      </w:r>
+      <w:r>
+        <w:rPr>
+          <w:rFonts w:ascii="Times New Roman" w:hAnsi="Times New Roman" w:cs="Times New Roman"/>
+          <w:sz w:val="24"/>
+          <w:szCs w:val="24"/>
+        </w:rPr>
+        <w:t xml:space="preserve"> </w:t>
+      </w:r>
+    </w:p>
+    <w:p>
+      <w:pPr>
+        <w:rPr>
+          <w:rFonts w:ascii="Times New Roman" w:hAnsi="Times New Roman" w:cs="Times New Roman"/>
+          <w:sz w:val="24"/>
+          <w:szCs w:val="24"/>
+        </w:rPr>
+      </w:pPr>
+    </w:p>
+    <w:p>
+      <w:pPr>
+        <w:rPr>
+          <w:rFonts w:ascii="Times New Roman" w:hAnsi="Times New Roman" w:cs="Times New Roman"/>
+          <w:sz w:val="24"/>
+          <w:szCs w:val="24"/>
+        </w:rPr>
+      </w:pPr>
+    </w:p>
+    <w:p>
+      <w:pPr>
+        <w:rPr>
+          <w:rFonts w:ascii="Times New Roman" w:hAnsi="Times New Roman" w:cs="Times New Roman"/>
+          <w:sz w:val="24"/>
+          <w:szCs w:val="24"/>
+        </w:rPr>
+      </w:pPr>
+    </w:p>
+    <w:p>
+      <w:pPr>
+        <w:rPr>
+          <w:rFonts w:ascii="Times New Roman" w:hAnsi="Times New Roman" w:cs="Times New Roman"/>
+          <w:b/>
+          <w:bCs/>
+          <w:sz w:val="24"/>
+          <w:szCs w:val="24"/>
+        </w:rPr>
+      </w:pPr>
+      <w:r>
+        <w:rPr>
+          <w:rFonts w:ascii="Times New Roman" w:hAnsi="Times New Roman" w:cs="Times New Roman"/>
+          <w:b/>
+          <w:bCs/>
+          <w:sz w:val="24"/>
+          <w:szCs w:val="24"/>
+        </w:rPr>
+        <w:t>Troisième</w:t>
+      </w:r>
+      <w:r>
+        <w:rPr>
+          <w:rFonts w:ascii="Times New Roman" w:hAnsi="Times New Roman" w:cs="Times New Roman"/>
+          <w:b/>
+          <w:bCs/>
+          <w:sz w:val="24"/>
+          <w:szCs w:val="24"/>
+        </w:rPr>
+        <w:t xml:space="preserve"> entrée :</w:t>
+      </w:r>
+    </w:p>
+    <w:p>
+      <w:pPr>
+        <w:rPr>
+          <w:rFonts w:ascii="Times New Roman" w:hAnsi="Times New Roman" w:cs="Times New Roman"/>
+          <w:b/>
+          <w:bCs/>
+          <w:sz w:val="24"/>
+          <w:szCs w:val="24"/>
+        </w:rPr>
+      </w:pPr>
+    </w:p>
+    <w:p>
+      <w:pPr>
+        <w:rPr>
+          <w:rFonts w:ascii="Times New Roman" w:hAnsi="Times New Roman" w:cs="Times New Roman"/>
+          <w:sz w:val="24"/>
+          <w:szCs w:val="24"/>
+        </w:rPr>
+      </w:pPr>
+      <w:r>
+        <w:rPr>
+          <w:rFonts w:ascii="Times New Roman" w:hAnsi="Times New Roman" w:cs="Times New Roman"/>
+          <w:b/>
+          <w:bCs/>
+          <w:sz w:val="24"/>
+          <w:szCs w:val="24"/>
+        </w:rPr>
+        <w:t xml:space="preserve">Problème rencontré : </w:t>
+      </w:r>
+      <w:r>
+        <w:rPr>
+          <w:rFonts w:ascii="Times New Roman" w:hAnsi="Times New Roman" w:cs="Times New Roman"/>
+          <w:sz w:val="24"/>
+          <w:szCs w:val="24"/>
+        </w:rPr>
+        <w:t>Je ne savais pas vraiment avec quelle méthode que je vais afficher les données de la base de données. Au début, je voulais faire une barre de recherche, mais j’ai compris que ça pouvait être compliqué, car nous ne l’avions pas vu en cours.</w:t>
+      </w:r>
+    </w:p>
+    <w:p>
+      <w:pPr>
+        <w:rPr>
+          <w:rFonts w:ascii="Times New Roman" w:hAnsi="Times New Roman" w:cs="Times New Roman"/>
+          <w:sz w:val="24"/>
+          <w:szCs w:val="24"/>
+        </w:rPr>
+      </w:pPr>
+    </w:p>
+    <w:p>
+      <w:pPr>
+        <w:rPr>
+          <w:rFonts w:ascii="Times New Roman" w:hAnsi="Times New Roman" w:cs="Times New Roman"/>
+          <w:sz w:val="24"/>
+          <w:szCs w:val="24"/>
+        </w:rPr>
+      </w:pPr>
+    </w:p>
+    <w:p>
+      <w:pPr>
+        <w:rPr>
+          <w:rFonts w:ascii="Times New Roman" w:hAnsi="Times New Roman" w:cs="Times New Roman"/>
+          <w:sz w:val="24"/>
+          <w:szCs w:val="24"/>
+        </w:rPr>
+      </w:pPr>
+      <w:r>
+        <w:rPr>
+          <w:rFonts w:ascii="Times New Roman" w:hAnsi="Times New Roman" w:cs="Times New Roman"/>
+          <w:b/>
+          <w:bCs/>
+          <w:sz w:val="24"/>
+          <w:szCs w:val="24"/>
+        </w:rPr>
+        <w:t xml:space="preserve">Solution trouvée : </w:t>
+      </w:r>
+      <w:r>
+        <w:rPr>
+          <w:rFonts w:ascii="Times New Roman" w:hAnsi="Times New Roman" w:cs="Times New Roman"/>
+          <w:sz w:val="24"/>
+          <w:szCs w:val="24"/>
+        </w:rPr>
+        <w:t xml:space="preserve">Finalement, j’ai décidé de créer un bouton qu’on pourra appuyer dessus pour afficher les données de la base de données. Par </w:t>
+      </w:r>
+      <w:r>
+        <w:rPr>
+          <w:rFonts w:ascii="Times New Roman" w:hAnsi="Times New Roman" w:cs="Times New Roman"/>
+          <w:sz w:val="24"/>
+          <w:szCs w:val="24"/>
+        </w:rPr>
+        <w:t>exemple,</w:t>
+      </w:r>
+      <w:r>
+        <w:rPr>
+          <w:rFonts w:ascii="Times New Roman" w:hAnsi="Times New Roman" w:cs="Times New Roman"/>
+          <w:sz w:val="24"/>
+          <w:szCs w:val="24"/>
+        </w:rPr>
+        <w:t xml:space="preserve"> &lt;&lt; Afficher les livreurs &gt;&gt;.</w:t>
+      </w:r>
+    </w:p>
+    <w:p>
+      <w:pPr>
+        <w:rPr>
+          <w:rFonts w:ascii="Times New Roman" w:hAnsi="Times New Roman" w:cs="Times New Roman"/>
+          <w:sz w:val="24"/>
+          <w:szCs w:val="24"/>
+        </w:rPr>
+      </w:pPr>
+    </w:p>
+    <w:p>
+      <w:pPr>
+        <w:rPr>
+          <w:rFonts w:ascii="Times New Roman" w:hAnsi="Times New Roman" w:cs="Times New Roman"/>
+          <w:sz w:val="24"/>
+          <w:szCs w:val="24"/>
+        </w:rPr>
+      </w:pPr>
+      <w:r>
+        <w:rPr>
+          <w:rFonts w:ascii="Times New Roman" w:hAnsi="Times New Roman" w:cs="Times New Roman"/>
+          <w:b/>
+          <w:bCs/>
+          <w:sz w:val="24"/>
+          <w:szCs w:val="24"/>
+        </w:rPr>
+        <w:t>Apprentissage :</w:t>
+      </w:r>
+      <w:r>
+        <w:rPr>
+          <w:rFonts w:ascii="Times New Roman" w:hAnsi="Times New Roman" w:cs="Times New Roman"/>
+          <w:sz w:val="24"/>
+          <w:szCs w:val="24"/>
+        </w:rPr>
+        <w:t xml:space="preserve"> Dans certains cas, il est mieux de prendre les solutions les plus simples.</w:t>
+      </w:r>
+    </w:p>
+    <w:p>
+      <w:pPr>
+        <w:rPr>
+          <w:rFonts w:ascii="Times New Roman" w:hAnsi="Times New Roman" w:cs="Times New Roman"/>
+          <w:sz w:val="24"/>
+          <w:szCs w:val="24"/>
+        </w:rPr>
+      </w:pPr>
+    </w:p>
+    <w:p>
+      <w:pPr>
+        <w:rPr>
+          <w:rFonts w:ascii="Times New Roman" w:hAnsi="Times New Roman" w:cs="Times New Roman"/>
+          <w:sz w:val="24"/>
+          <w:szCs w:val="24"/>
+        </w:rPr>
+      </w:pPr>
     </w:p>
     <w:sectPr>
       <w:pgSz w:w="12240" w:h="15840"/>

</xml_diff>

<commit_message>
Ajout de ma quatrième et ma cinquième entrée dans mon journal
</commit_message>
<xml_diff>
--- a/journaux/Journal_Laurier_6228273_TP3.docx
+++ b/journaux/Journal_Laurier_6228273_TP3.docx
@@ -58,8 +58,16 @@
         <w:rPr>
           <w:b/>
           <w:bCs/>
-        </w:rPr>
-        <w:t xml:space="preserve">Première entrée : </w:t>
+          <w:highlight w:val="yellow"/>
+        </w:rPr>
+        <w:t>Première entrée :</w:t>
+      </w:r>
+      <w:r>
+        <w:rPr>
+          <w:b/>
+          <w:bCs/>
+        </w:rPr>
+        <w:t xml:space="preserve"> </w:t>
       </w:r>
     </w:p>
     <w:p/>
@@ -233,18 +241,9 @@
           <w:bCs/>
           <w:sz w:val="24"/>
           <w:szCs w:val="24"/>
-        </w:rPr>
-        <w:t>Deuxième</w:t>
-      </w:r>
-      <w:r>
-        <w:rPr>
-          <w:rFonts w:ascii="Times New Roman" w:hAnsi="Times New Roman" w:cs="Times New Roman"/>
-          <w:b/>
-          <w:bCs/>
-          <w:sz w:val="24"/>
-          <w:szCs w:val="24"/>
-        </w:rPr>
-        <w:t xml:space="preserve"> entrée :</w:t>
+          <w:highlight w:val="yellow"/>
+        </w:rPr>
+        <w:t>Deuxième entrée :</w:t>
       </w:r>
     </w:p>
     <w:p>
@@ -310,43 +309,31 @@
           <w:sz w:val="24"/>
           <w:szCs w:val="24"/>
         </w:rPr>
-        <w:t xml:space="preserve">Problème rencontré : </w:t>
-      </w:r>
-      <w:r>
-        <w:rPr>
-          <w:rFonts w:ascii="Times New Roman" w:hAnsi="Times New Roman" w:cs="Times New Roman"/>
-          <w:b/>
-          <w:bCs/>
-          <w:sz w:val="24"/>
-          <w:szCs w:val="24"/>
-        </w:rPr>
-        <w:t xml:space="preserve"> </w:t>
-      </w:r>
-      <w:r>
-        <w:rPr>
-          <w:rFonts w:ascii="Times New Roman" w:hAnsi="Times New Roman" w:cs="Times New Roman"/>
-          <w:sz w:val="24"/>
-          <w:szCs w:val="24"/>
-        </w:rPr>
-        <w:t xml:space="preserve">Je n’arrivais pas à régler les erreurs de mon </w:t>
-      </w:r>
-      <w:proofErr w:type="gramStart"/>
-      <w:r>
-        <w:rPr>
-          <w:rFonts w:ascii="Times New Roman" w:hAnsi="Times New Roman" w:cs="Times New Roman"/>
-          <w:sz w:val="24"/>
-          <w:szCs w:val="24"/>
-        </w:rPr>
-        <w:t>script .ddl</w:t>
-      </w:r>
-      <w:proofErr w:type="gramEnd"/>
-      <w:r>
-        <w:rPr>
-          <w:rFonts w:ascii="Times New Roman" w:hAnsi="Times New Roman" w:cs="Times New Roman"/>
-          <w:sz w:val="24"/>
-          <w:szCs w:val="24"/>
-        </w:rPr>
-        <w:t xml:space="preserve"> que j’avais conçu il y a quelques jours avec l’outil de SQL </w:t>
+        <w:t xml:space="preserve">Problème rencontré :  </w:t>
+      </w:r>
+      <w:r>
+        <w:rPr>
+          <w:rFonts w:ascii="Times New Roman" w:hAnsi="Times New Roman" w:cs="Times New Roman"/>
+          <w:sz w:val="24"/>
+          <w:szCs w:val="24"/>
+        </w:rPr>
+        <w:t xml:space="preserve">Je n’arrivais pas à régler les erreurs de mon script </w:t>
+      </w:r>
+      <w:r>
+        <w:rPr>
+          <w:rFonts w:ascii="Times New Roman" w:hAnsi="Times New Roman" w:cs="Times New Roman"/>
+          <w:sz w:val="24"/>
+          <w:szCs w:val="24"/>
+        </w:rPr>
+        <w:t xml:space="preserve">SQL </w:t>
+      </w:r>
+      <w:r>
+        <w:rPr>
+          <w:rFonts w:ascii="Times New Roman" w:hAnsi="Times New Roman" w:cs="Times New Roman"/>
+          <w:sz w:val="24"/>
+          <w:szCs w:val="24"/>
+        </w:rPr>
+        <w:t xml:space="preserve">que j’avais conçu il y a quelques jours avec l’outil de SQL </w:t>
       </w:r>
       <w:proofErr w:type="spellStart"/>
       <w:r>
@@ -488,31 +475,30 @@
       <w:pPr>
         <w:rPr>
           <w:rFonts w:ascii="Times New Roman" w:hAnsi="Times New Roman" w:cs="Times New Roman"/>
-          <w:b/>
-          <w:bCs/>
-          <w:sz w:val="24"/>
-          <w:szCs w:val="24"/>
-        </w:rPr>
-      </w:pPr>
-      <w:r>
-        <w:rPr>
-          <w:rFonts w:ascii="Times New Roman" w:hAnsi="Times New Roman" w:cs="Times New Roman"/>
-          <w:b/>
-          <w:bCs/>
-          <w:sz w:val="24"/>
-          <w:szCs w:val="24"/>
-        </w:rPr>
-        <w:t>Troisième</w:t>
-      </w:r>
-      <w:r>
-        <w:rPr>
-          <w:rFonts w:ascii="Times New Roman" w:hAnsi="Times New Roman" w:cs="Times New Roman"/>
-          <w:b/>
-          <w:bCs/>
-          <w:sz w:val="24"/>
-          <w:szCs w:val="24"/>
-        </w:rPr>
-        <w:t xml:space="preserve"> entrée :</w:t>
+          <w:sz w:val="24"/>
+          <w:szCs w:val="24"/>
+        </w:rPr>
+      </w:pPr>
+      <w:r>
+        <w:rPr>
+          <w:rFonts w:ascii="Times New Roman" w:hAnsi="Times New Roman" w:cs="Times New Roman"/>
+          <w:b/>
+          <w:bCs/>
+          <w:sz w:val="24"/>
+          <w:szCs w:val="24"/>
+          <w:highlight w:val="yellow"/>
+        </w:rPr>
+        <w:t>Troisième entrée :</w:t>
+      </w:r>
+      <w:r>
+        <w:rPr>
+          <w:rFonts w:ascii="Times New Roman" w:hAnsi="Times New Roman" w:cs="Times New Roman"/>
+          <w:b/>
+          <w:bCs/>
+          <w:sz w:val="24"/>
+          <w:szCs w:val="24"/>
+        </w:rPr>
+        <w:t xml:space="preserve"> </w:t>
       </w:r>
     </w:p>
     <w:p>
@@ -649,6 +635,561 @@
         </w:rPr>
         <w:t xml:space="preserve"> Dans certains cas, il est mieux de prendre les solutions les plus simples.</w:t>
       </w:r>
+    </w:p>
+    <w:p>
+      <w:pPr>
+        <w:rPr>
+          <w:rFonts w:ascii="Times New Roman" w:hAnsi="Times New Roman" w:cs="Times New Roman"/>
+          <w:sz w:val="24"/>
+          <w:szCs w:val="24"/>
+        </w:rPr>
+      </w:pPr>
+    </w:p>
+    <w:p>
+      <w:pPr>
+        <w:rPr>
+          <w:rFonts w:ascii="Times New Roman" w:hAnsi="Times New Roman" w:cs="Times New Roman"/>
+          <w:sz w:val="24"/>
+          <w:szCs w:val="24"/>
+        </w:rPr>
+      </w:pPr>
+    </w:p>
+    <w:p>
+      <w:pPr>
+        <w:rPr>
+          <w:rFonts w:ascii="Times New Roman" w:hAnsi="Times New Roman" w:cs="Times New Roman"/>
+          <w:b/>
+          <w:bCs/>
+          <w:sz w:val="24"/>
+          <w:szCs w:val="24"/>
+        </w:rPr>
+      </w:pPr>
+      <w:r>
+        <w:rPr>
+          <w:rFonts w:ascii="Times New Roman" w:hAnsi="Times New Roman" w:cs="Times New Roman"/>
+          <w:b/>
+          <w:bCs/>
+          <w:sz w:val="24"/>
+          <w:szCs w:val="24"/>
+          <w:highlight w:val="yellow"/>
+        </w:rPr>
+        <w:t>Quatrième entrée :</w:t>
+      </w:r>
+      <w:r>
+        <w:rPr>
+          <w:rFonts w:ascii="Times New Roman" w:hAnsi="Times New Roman" w:cs="Times New Roman"/>
+          <w:b/>
+          <w:bCs/>
+          <w:sz w:val="24"/>
+          <w:szCs w:val="24"/>
+        </w:rPr>
+        <w:t xml:space="preserve"> </w:t>
+      </w:r>
+    </w:p>
+    <w:p>
+      <w:pPr>
+        <w:rPr>
+          <w:rFonts w:ascii="Times New Roman" w:hAnsi="Times New Roman" w:cs="Times New Roman"/>
+          <w:sz w:val="24"/>
+          <w:szCs w:val="24"/>
+        </w:rPr>
+      </w:pPr>
+    </w:p>
+    <w:p>
+      <w:pPr>
+        <w:rPr>
+          <w:rFonts w:ascii="Times New Roman" w:hAnsi="Times New Roman" w:cs="Times New Roman"/>
+          <w:b/>
+          <w:bCs/>
+          <w:sz w:val="24"/>
+          <w:szCs w:val="24"/>
+        </w:rPr>
+      </w:pPr>
+      <w:r>
+        <w:rPr>
+          <w:rFonts w:ascii="Times New Roman" w:hAnsi="Times New Roman" w:cs="Times New Roman"/>
+          <w:b/>
+          <w:bCs/>
+          <w:sz w:val="24"/>
+          <w:szCs w:val="24"/>
+        </w:rPr>
+        <w:t>Problème rencontré :</w:t>
+      </w:r>
+      <w:r>
+        <w:rPr>
+          <w:rFonts w:ascii="Times New Roman" w:hAnsi="Times New Roman" w:cs="Times New Roman"/>
+          <w:b/>
+          <w:bCs/>
+          <w:sz w:val="24"/>
+          <w:szCs w:val="24"/>
+        </w:rPr>
+        <w:t xml:space="preserve"> </w:t>
+      </w:r>
+      <w:r>
+        <w:rPr>
+          <w:rFonts w:ascii="Times New Roman" w:hAnsi="Times New Roman" w:cs="Times New Roman"/>
+          <w:sz w:val="24"/>
+          <w:szCs w:val="24"/>
+        </w:rPr>
+        <w:t>J’ai eu beaucoup de mal à comprendre la logique pour ramener les données d’une base de données à un site en utilisant le langage Javascript. J’avais pourtant bien réussi l’exercice en classe avec les employés, mais cela ne marchait pas</w:t>
+      </w:r>
+      <w:r>
+        <w:rPr>
+          <w:rFonts w:ascii="Times New Roman" w:hAnsi="Times New Roman" w:cs="Times New Roman"/>
+          <w:sz w:val="24"/>
+          <w:szCs w:val="24"/>
+        </w:rPr>
+        <w:t>.</w:t>
+      </w:r>
+      <w:r>
+        <w:rPr>
+          <w:rFonts w:ascii="Times New Roman" w:hAnsi="Times New Roman" w:cs="Times New Roman"/>
+          <w:b/>
+          <w:bCs/>
+          <w:sz w:val="24"/>
+          <w:szCs w:val="24"/>
+        </w:rPr>
+        <w:t xml:space="preserve"> </w:t>
+      </w:r>
+    </w:p>
+    <w:p>
+      <w:pPr>
+        <w:rPr>
+          <w:rFonts w:ascii="Times New Roman" w:hAnsi="Times New Roman" w:cs="Times New Roman"/>
+          <w:sz w:val="24"/>
+          <w:szCs w:val="24"/>
+        </w:rPr>
+      </w:pPr>
+    </w:p>
+    <w:p>
+      <w:pPr>
+        <w:rPr>
+          <w:rFonts w:ascii="Times New Roman" w:hAnsi="Times New Roman" w:cs="Times New Roman"/>
+          <w:sz w:val="24"/>
+          <w:szCs w:val="24"/>
+        </w:rPr>
+      </w:pPr>
+      <w:r>
+        <w:rPr>
+          <w:rFonts w:ascii="Times New Roman" w:hAnsi="Times New Roman" w:cs="Times New Roman"/>
+          <w:b/>
+          <w:bCs/>
+          <w:sz w:val="24"/>
+          <w:szCs w:val="24"/>
+        </w:rPr>
+        <w:t xml:space="preserve">Solution trouvée : </w:t>
+      </w:r>
+      <w:r>
+        <w:rPr>
+          <w:rFonts w:ascii="Times New Roman" w:hAnsi="Times New Roman" w:cs="Times New Roman"/>
+          <w:sz w:val="24"/>
+          <w:szCs w:val="24"/>
+        </w:rPr>
+        <w:t xml:space="preserve">En regardant, l’exercice de l’employé et le projet que Mr Salim m’a envoyé pour m’aider à comprendre le problème. J’ai pu comprendre que faire ce lien, j’ai </w:t>
+      </w:r>
+      <w:r>
+        <w:rPr>
+          <w:rFonts w:ascii="Times New Roman" w:hAnsi="Times New Roman" w:cs="Times New Roman"/>
+          <w:sz w:val="24"/>
+          <w:szCs w:val="24"/>
+        </w:rPr>
+        <w:lastRenderedPageBreak/>
+        <w:t xml:space="preserve">changé le chemin de l’url &lt;&lt; http &gt;&gt;, aussi j’ai créé une fonction &lt;&lt; </w:t>
+      </w:r>
+      <w:proofErr w:type="spellStart"/>
+      <w:proofErr w:type="gramStart"/>
+      <w:r>
+        <w:rPr>
+          <w:rFonts w:ascii="Times New Roman" w:hAnsi="Times New Roman" w:cs="Times New Roman"/>
+          <w:sz w:val="24"/>
+          <w:szCs w:val="24"/>
+        </w:rPr>
+        <w:t>AfficherProduit</w:t>
+      </w:r>
+      <w:proofErr w:type="spellEnd"/>
+      <w:r>
+        <w:rPr>
+          <w:rFonts w:ascii="Times New Roman" w:hAnsi="Times New Roman" w:cs="Times New Roman"/>
+          <w:sz w:val="24"/>
+          <w:szCs w:val="24"/>
+        </w:rPr>
+        <w:t>(</w:t>
+      </w:r>
+      <w:proofErr w:type="gramEnd"/>
+      <w:r>
+        <w:rPr>
+          <w:rFonts w:ascii="Times New Roman" w:hAnsi="Times New Roman" w:cs="Times New Roman"/>
+          <w:sz w:val="24"/>
+          <w:szCs w:val="24"/>
+        </w:rPr>
+        <w:t>) &gt;&gt; pour que le bouton puisse l’appeler. De plus, j’ai rajouté le mot clé &lt;&lt; </w:t>
+      </w:r>
+      <w:proofErr w:type="spellStart"/>
+      <w:r>
+        <w:rPr>
+          <w:rFonts w:ascii="Times New Roman" w:hAnsi="Times New Roman" w:cs="Times New Roman"/>
+          <w:sz w:val="24"/>
+          <w:szCs w:val="24"/>
+        </w:rPr>
+        <w:t>defer</w:t>
+      </w:r>
+      <w:proofErr w:type="spellEnd"/>
+      <w:r>
+        <w:rPr>
+          <w:rFonts w:ascii="Times New Roman" w:hAnsi="Times New Roman" w:cs="Times New Roman"/>
+          <w:sz w:val="24"/>
+          <w:szCs w:val="24"/>
+        </w:rPr>
+        <w:t xml:space="preserve"> &gt;&gt; sur le lien du fichier javascript dans le fichier html.</w:t>
+      </w:r>
+    </w:p>
+    <w:p>
+      <w:pPr>
+        <w:rPr>
+          <w:rFonts w:ascii="Times New Roman" w:hAnsi="Times New Roman" w:cs="Times New Roman"/>
+          <w:sz w:val="24"/>
+          <w:szCs w:val="24"/>
+        </w:rPr>
+      </w:pPr>
+    </w:p>
+    <w:p>
+      <w:pPr>
+        <w:rPr>
+          <w:rFonts w:ascii="Times New Roman" w:hAnsi="Times New Roman" w:cs="Times New Roman"/>
+          <w:sz w:val="24"/>
+          <w:szCs w:val="24"/>
+        </w:rPr>
+      </w:pPr>
+    </w:p>
+    <w:p>
+      <w:pPr>
+        <w:rPr>
+          <w:rFonts w:ascii="Times New Roman" w:hAnsi="Times New Roman" w:cs="Times New Roman"/>
+          <w:sz w:val="24"/>
+          <w:szCs w:val="24"/>
+        </w:rPr>
+      </w:pPr>
+      <w:r>
+        <w:rPr>
+          <w:rFonts w:ascii="Times New Roman" w:hAnsi="Times New Roman" w:cs="Times New Roman"/>
+          <w:b/>
+          <w:bCs/>
+          <w:sz w:val="24"/>
+          <w:szCs w:val="24"/>
+        </w:rPr>
+        <w:t xml:space="preserve">Apprentissage : </w:t>
+      </w:r>
+      <w:r>
+        <w:rPr>
+          <w:rFonts w:ascii="Times New Roman" w:hAnsi="Times New Roman" w:cs="Times New Roman"/>
+          <w:sz w:val="24"/>
+          <w:szCs w:val="24"/>
+        </w:rPr>
+        <w:t>J’ai appris à mieux utiliser javascript pour le transfert de données entre un base de données et une page web.</w:t>
+      </w:r>
+    </w:p>
+    <w:p>
+      <w:pPr>
+        <w:rPr>
+          <w:rFonts w:ascii="Times New Roman" w:hAnsi="Times New Roman" w:cs="Times New Roman"/>
+          <w:sz w:val="24"/>
+          <w:szCs w:val="24"/>
+        </w:rPr>
+      </w:pPr>
+    </w:p>
+    <w:p>
+      <w:pPr>
+        <w:rPr>
+          <w:rFonts w:ascii="Times New Roman" w:hAnsi="Times New Roman" w:cs="Times New Roman"/>
+          <w:b/>
+          <w:bCs/>
+          <w:sz w:val="24"/>
+          <w:szCs w:val="24"/>
+        </w:rPr>
+      </w:pPr>
+      <w:r>
+        <w:rPr>
+          <w:rFonts w:ascii="Times New Roman" w:hAnsi="Times New Roman" w:cs="Times New Roman"/>
+          <w:b/>
+          <w:bCs/>
+          <w:sz w:val="24"/>
+          <w:szCs w:val="24"/>
+          <w:highlight w:val="yellow"/>
+        </w:rPr>
+        <w:t xml:space="preserve">Cinquième </w:t>
+      </w:r>
+      <w:r>
+        <w:rPr>
+          <w:rFonts w:ascii="Times New Roman" w:hAnsi="Times New Roman" w:cs="Times New Roman"/>
+          <w:b/>
+          <w:bCs/>
+          <w:sz w:val="24"/>
+          <w:szCs w:val="24"/>
+          <w:highlight w:val="yellow"/>
+        </w:rPr>
+        <w:t>entrée :</w:t>
+      </w:r>
+      <w:r>
+        <w:rPr>
+          <w:rFonts w:ascii="Times New Roman" w:hAnsi="Times New Roman" w:cs="Times New Roman"/>
+          <w:b/>
+          <w:bCs/>
+          <w:sz w:val="24"/>
+          <w:szCs w:val="24"/>
+        </w:rPr>
+        <w:t xml:space="preserve"> </w:t>
+      </w:r>
+    </w:p>
+    <w:p>
+      <w:pPr>
+        <w:rPr>
+          <w:rFonts w:ascii="Times New Roman" w:hAnsi="Times New Roman" w:cs="Times New Roman"/>
+          <w:b/>
+          <w:bCs/>
+          <w:sz w:val="24"/>
+          <w:szCs w:val="24"/>
+        </w:rPr>
+      </w:pPr>
+    </w:p>
+    <w:p>
+      <w:pPr>
+        <w:rPr>
+          <w:rFonts w:ascii="Times New Roman" w:hAnsi="Times New Roman" w:cs="Times New Roman"/>
+          <w:sz w:val="24"/>
+          <w:szCs w:val="24"/>
+        </w:rPr>
+      </w:pPr>
+      <w:r>
+        <w:rPr>
+          <w:rFonts w:ascii="Times New Roman" w:hAnsi="Times New Roman" w:cs="Times New Roman"/>
+          <w:b/>
+          <w:bCs/>
+          <w:sz w:val="24"/>
+          <w:szCs w:val="24"/>
+        </w:rPr>
+        <w:t>Problème rencontré</w:t>
+      </w:r>
+      <w:r>
+        <w:rPr>
+          <w:rFonts w:ascii="Times New Roman" w:hAnsi="Times New Roman" w:cs="Times New Roman"/>
+          <w:b/>
+          <w:bCs/>
+          <w:sz w:val="24"/>
+          <w:szCs w:val="24"/>
+        </w:rPr>
+        <w:t xml:space="preserve"> : Je</w:t>
+      </w:r>
+      <w:r>
+        <w:rPr>
+          <w:rFonts w:ascii="Times New Roman" w:hAnsi="Times New Roman" w:cs="Times New Roman"/>
+          <w:sz w:val="24"/>
+          <w:szCs w:val="24"/>
+        </w:rPr>
+        <w:t xml:space="preserve"> n’arrivais pas vraiment à rendre le texte de sortie de la fonction</w:t>
+      </w:r>
+    </w:p>
+    <w:p>
+      <w:pPr>
+        <w:rPr>
+          <w:rFonts w:ascii="Times New Roman" w:hAnsi="Times New Roman" w:cs="Times New Roman"/>
+          <w:sz w:val="24"/>
+          <w:szCs w:val="24"/>
+        </w:rPr>
+      </w:pPr>
+      <w:r>
+        <w:rPr>
+          <w:rFonts w:ascii="Times New Roman" w:hAnsi="Times New Roman" w:cs="Times New Roman"/>
+          <w:sz w:val="24"/>
+          <w:szCs w:val="24"/>
+        </w:rPr>
+        <w:t xml:space="preserve">&lt;&lt; </w:t>
+      </w:r>
+      <w:proofErr w:type="spellStart"/>
+      <w:proofErr w:type="gramStart"/>
+      <w:r>
+        <w:rPr>
+          <w:rFonts w:ascii="Times New Roman" w:hAnsi="Times New Roman" w:cs="Times New Roman"/>
+          <w:sz w:val="24"/>
+          <w:szCs w:val="24"/>
+        </w:rPr>
+        <w:t>AfficherProduit</w:t>
+      </w:r>
+      <w:proofErr w:type="spellEnd"/>
+      <w:r>
+        <w:rPr>
+          <w:rFonts w:ascii="Times New Roman" w:hAnsi="Times New Roman" w:cs="Times New Roman"/>
+          <w:sz w:val="24"/>
+          <w:szCs w:val="24"/>
+        </w:rPr>
+        <w:t>(</w:t>
+      </w:r>
+      <w:proofErr w:type="gramEnd"/>
+      <w:r>
+        <w:rPr>
+          <w:rFonts w:ascii="Times New Roman" w:hAnsi="Times New Roman" w:cs="Times New Roman"/>
+          <w:sz w:val="24"/>
+          <w:szCs w:val="24"/>
+        </w:rPr>
+        <w:t>) &gt;&gt; plus beau.</w:t>
+      </w:r>
+    </w:p>
+    <w:p>
+      <w:pPr>
+        <w:rPr>
+          <w:rFonts w:ascii="Times New Roman" w:hAnsi="Times New Roman" w:cs="Times New Roman"/>
+          <w:b/>
+          <w:bCs/>
+          <w:sz w:val="24"/>
+          <w:szCs w:val="24"/>
+        </w:rPr>
+      </w:pPr>
+    </w:p>
+    <w:p>
+      <w:pPr>
+        <w:rPr>
+          <w:rFonts w:ascii="Times New Roman" w:hAnsi="Times New Roman" w:cs="Times New Roman"/>
+          <w:sz w:val="24"/>
+          <w:szCs w:val="24"/>
+        </w:rPr>
+      </w:pPr>
+      <w:r>
+        <w:rPr>
+          <w:rFonts w:ascii="Times New Roman" w:hAnsi="Times New Roman" w:cs="Times New Roman"/>
+          <w:b/>
+          <w:bCs/>
+          <w:sz w:val="24"/>
+          <w:szCs w:val="24"/>
+        </w:rPr>
+        <w:t>Solution trouvée :</w:t>
+      </w:r>
+      <w:r>
+        <w:rPr>
+          <w:rFonts w:ascii="Times New Roman" w:hAnsi="Times New Roman" w:cs="Times New Roman"/>
+          <w:b/>
+          <w:bCs/>
+          <w:sz w:val="24"/>
+          <w:szCs w:val="24"/>
+        </w:rPr>
+        <w:t xml:space="preserve"> </w:t>
+      </w:r>
+      <w:r>
+        <w:rPr>
+          <w:rFonts w:ascii="Times New Roman" w:hAnsi="Times New Roman" w:cs="Times New Roman"/>
+          <w:sz w:val="24"/>
+          <w:szCs w:val="24"/>
+        </w:rPr>
+        <w:t xml:space="preserve">Finalement, j’ai utilisé les id de ma section de mon &lt;&lt; </w:t>
+      </w:r>
+      <w:proofErr w:type="spellStart"/>
+      <w:r>
+        <w:rPr>
+          <w:rFonts w:ascii="Times New Roman" w:hAnsi="Times New Roman" w:cs="Times New Roman"/>
+          <w:sz w:val="24"/>
+          <w:szCs w:val="24"/>
+        </w:rPr>
+        <w:t>span</w:t>
+      </w:r>
+      <w:proofErr w:type="spellEnd"/>
+      <w:r>
+        <w:rPr>
+          <w:rFonts w:ascii="Times New Roman" w:hAnsi="Times New Roman" w:cs="Times New Roman"/>
+          <w:sz w:val="24"/>
+          <w:szCs w:val="24"/>
+        </w:rPr>
+        <w:t xml:space="preserve"> &gt;&gt; et de ma liste pour améliorer la qualité de mon affichage. J’ai mis une couleur de fond et j’ai fait ressortir une bordure. De plus, j’ai centré tout au centre.</w:t>
+      </w:r>
+    </w:p>
+    <w:p>
+      <w:pPr>
+        <w:rPr>
+          <w:rFonts w:ascii="Times New Roman" w:hAnsi="Times New Roman" w:cs="Times New Roman"/>
+          <w:b/>
+          <w:bCs/>
+          <w:sz w:val="24"/>
+          <w:szCs w:val="24"/>
+        </w:rPr>
+      </w:pPr>
+    </w:p>
+    <w:p>
+      <w:pPr>
+        <w:rPr>
+          <w:rFonts w:ascii="Times New Roman" w:hAnsi="Times New Roman" w:cs="Times New Roman"/>
+          <w:sz w:val="24"/>
+          <w:szCs w:val="24"/>
+        </w:rPr>
+      </w:pPr>
+      <w:r>
+        <w:rPr>
+          <w:rFonts w:ascii="Times New Roman" w:hAnsi="Times New Roman" w:cs="Times New Roman"/>
+          <w:b/>
+          <w:bCs/>
+          <w:sz w:val="24"/>
+          <w:szCs w:val="24"/>
+        </w:rPr>
+        <w:t>Apprentissage :</w:t>
+      </w:r>
+      <w:r>
+        <w:rPr>
+          <w:rFonts w:ascii="Times New Roman" w:hAnsi="Times New Roman" w:cs="Times New Roman"/>
+          <w:b/>
+          <w:bCs/>
+          <w:sz w:val="24"/>
+          <w:szCs w:val="24"/>
+        </w:rPr>
+        <w:t xml:space="preserve"> </w:t>
+      </w:r>
+      <w:r>
+        <w:rPr>
+          <w:rFonts w:ascii="Times New Roman" w:hAnsi="Times New Roman" w:cs="Times New Roman"/>
+          <w:sz w:val="24"/>
+          <w:szCs w:val="24"/>
+        </w:rPr>
+        <w:t>Utilisation des id</w:t>
+      </w:r>
+      <w:r>
+        <w:rPr>
+          <w:rFonts w:ascii="Times New Roman" w:hAnsi="Times New Roman" w:cs="Times New Roman"/>
+          <w:sz w:val="24"/>
+          <w:szCs w:val="24"/>
+        </w:rPr>
+        <w:t xml:space="preserve"> et de </w:t>
+      </w:r>
+      <w:proofErr w:type="spellStart"/>
+      <w:r>
+        <w:rPr>
+          <w:rFonts w:ascii="Times New Roman" w:hAnsi="Times New Roman" w:cs="Times New Roman"/>
+          <w:sz w:val="24"/>
+          <w:szCs w:val="24"/>
+        </w:rPr>
+        <w:t>css</w:t>
+      </w:r>
+      <w:proofErr w:type="spellEnd"/>
+      <w:r>
+        <w:rPr>
+          <w:rFonts w:ascii="Times New Roman" w:hAnsi="Times New Roman" w:cs="Times New Roman"/>
+          <w:sz w:val="24"/>
+          <w:szCs w:val="24"/>
+        </w:rPr>
+        <w:t xml:space="preserve"> pour la mise en forme de ma page web.</w:t>
+      </w:r>
+    </w:p>
+    <w:p>
+      <w:pPr>
+        <w:rPr>
+          <w:rFonts w:ascii="Times New Roman" w:hAnsi="Times New Roman" w:cs="Times New Roman"/>
+          <w:sz w:val="24"/>
+          <w:szCs w:val="24"/>
+        </w:rPr>
+      </w:pPr>
+    </w:p>
+    <w:p>
+      <w:pPr>
+        <w:rPr>
+          <w:rFonts w:ascii="Times New Roman" w:hAnsi="Times New Roman" w:cs="Times New Roman"/>
+          <w:sz w:val="24"/>
+          <w:szCs w:val="24"/>
+        </w:rPr>
+      </w:pPr>
     </w:p>
     <w:p>
       <w:pPr>

</xml_diff>

<commit_message>
Ajout de mes captures reflog
</commit_message>
<xml_diff>
--- a/journaux/Journal_Laurier_6228273_TP3.docx
+++ b/journaux/Journal_Laurier_6228273_TP3.docx
@@ -333,25 +333,7 @@
           <w:sz w:val="24"/>
           <w:szCs w:val="24"/>
         </w:rPr>
-        <w:t xml:space="preserve">que j’avais conçu il y a quelques jours avec l’outil de SQL </w:t>
-      </w:r>
-      <w:proofErr w:type="spellStart"/>
-      <w:r>
-        <w:rPr>
-          <w:rFonts w:ascii="Times New Roman" w:hAnsi="Times New Roman" w:cs="Times New Roman"/>
-          <w:sz w:val="24"/>
-          <w:szCs w:val="24"/>
-        </w:rPr>
-        <w:t>Developper.Sql</w:t>
-      </w:r>
-      <w:proofErr w:type="spellEnd"/>
-      <w:r>
-        <w:rPr>
-          <w:rFonts w:ascii="Times New Roman" w:hAnsi="Times New Roman" w:cs="Times New Roman"/>
-          <w:sz w:val="24"/>
-          <w:szCs w:val="24"/>
-        </w:rPr>
-        <w:t xml:space="preserve"> Développer disait qu’il y avait des erreurs de clés inexistantes.</w:t>
+        <w:t>que j’avais conçu il y a quelques jours avec l’outil de SQL Developper.Sql Développer disait qu’il y avait des erreurs de clés inexistantes.</w:t>
       </w:r>
     </w:p>
     <w:p>
@@ -794,53 +776,7 @@
           <w:szCs w:val="24"/>
         </w:rPr>
         <w:lastRenderedPageBreak/>
-        <w:t xml:space="preserve">changé le chemin de l’url &lt;&lt; http &gt;&gt;, aussi j’ai créé une fonction &lt;&lt; </w:t>
-      </w:r>
-      <w:proofErr w:type="spellStart"/>
-      <w:proofErr w:type="gramStart"/>
-      <w:r>
-        <w:rPr>
-          <w:rFonts w:ascii="Times New Roman" w:hAnsi="Times New Roman" w:cs="Times New Roman"/>
-          <w:sz w:val="24"/>
-          <w:szCs w:val="24"/>
-        </w:rPr>
-        <w:t>AfficherProduit</w:t>
-      </w:r>
-      <w:proofErr w:type="spellEnd"/>
-      <w:r>
-        <w:rPr>
-          <w:rFonts w:ascii="Times New Roman" w:hAnsi="Times New Roman" w:cs="Times New Roman"/>
-          <w:sz w:val="24"/>
-          <w:szCs w:val="24"/>
-        </w:rPr>
-        <w:t>(</w:t>
-      </w:r>
-      <w:proofErr w:type="gramEnd"/>
-      <w:r>
-        <w:rPr>
-          <w:rFonts w:ascii="Times New Roman" w:hAnsi="Times New Roman" w:cs="Times New Roman"/>
-          <w:sz w:val="24"/>
-          <w:szCs w:val="24"/>
-        </w:rPr>
-        <w:t>) &gt;&gt; pour que le bouton puisse l’appeler. De plus, j’ai rajouté le mot clé &lt;&lt; </w:t>
-      </w:r>
-      <w:proofErr w:type="spellStart"/>
-      <w:r>
-        <w:rPr>
-          <w:rFonts w:ascii="Times New Roman" w:hAnsi="Times New Roman" w:cs="Times New Roman"/>
-          <w:sz w:val="24"/>
-          <w:szCs w:val="24"/>
-        </w:rPr>
-        <w:t>defer</w:t>
-      </w:r>
-      <w:proofErr w:type="spellEnd"/>
-      <w:r>
-        <w:rPr>
-          <w:rFonts w:ascii="Times New Roman" w:hAnsi="Times New Roman" w:cs="Times New Roman"/>
-          <w:sz w:val="24"/>
-          <w:szCs w:val="24"/>
-        </w:rPr>
-        <w:t xml:space="preserve"> &gt;&gt; sur le lien du fichier javascript dans le fichier html.</w:t>
+        <w:t>changé le chemin de l’url &lt;&lt; http &gt;&gt;, aussi j’ai créé une fonction &lt;&lt; AfficherProduit() &gt;&gt; pour que le bouton puisse l’appeler. De plus, j’ai rajouté le mot clé &lt;&lt; defer &gt;&gt; sur le lien du fichier javascript dans le fichier html.</w:t>
       </w:r>
     </w:p>
     <w:p>
@@ -967,17 +903,7 @@
           <w:sz w:val="24"/>
           <w:szCs w:val="24"/>
         </w:rPr>
-        <w:t>Problème rencontré</w:t>
-      </w:r>
-      <w:r>
-        <w:rPr>
-          <w:rFonts w:ascii="Times New Roman" w:hAnsi="Times New Roman" w:cs="Times New Roman"/>
-          <w:b/>
-          <w:bCs/>
-          <w:sz w:val="24"/>
-          <w:szCs w:val="24"/>
-        </w:rPr>
-        <w:t xml:space="preserve"> : Je</w:t>
+        <w:t>Problème rencontré : Je</w:t>
       </w:r>
       <w:r>
         <w:rPr>
@@ -1002,35 +928,7 @@
           <w:sz w:val="24"/>
           <w:szCs w:val="24"/>
         </w:rPr>
-        <w:t xml:space="preserve">&lt;&lt; </w:t>
-      </w:r>
-      <w:proofErr w:type="spellStart"/>
-      <w:proofErr w:type="gramStart"/>
-      <w:r>
-        <w:rPr>
-          <w:rFonts w:ascii="Times New Roman" w:hAnsi="Times New Roman" w:cs="Times New Roman"/>
-          <w:sz w:val="24"/>
-          <w:szCs w:val="24"/>
-        </w:rPr>
-        <w:t>AfficherProduit</w:t>
-      </w:r>
-      <w:proofErr w:type="spellEnd"/>
-      <w:r>
-        <w:rPr>
-          <w:rFonts w:ascii="Times New Roman" w:hAnsi="Times New Roman" w:cs="Times New Roman"/>
-          <w:sz w:val="24"/>
-          <w:szCs w:val="24"/>
-        </w:rPr>
-        <w:t>(</w:t>
-      </w:r>
-      <w:proofErr w:type="gramEnd"/>
-      <w:r>
-        <w:rPr>
-          <w:rFonts w:ascii="Times New Roman" w:hAnsi="Times New Roman" w:cs="Times New Roman"/>
-          <w:sz w:val="24"/>
-          <w:szCs w:val="24"/>
-        </w:rPr>
-        <w:t>) &gt;&gt; plus beau.</w:t>
+        <w:t>&lt;&lt; AfficherProduit() &gt;&gt; plus beau.</w:t>
       </w:r>
     </w:p>
     <w:p>
@@ -1078,25 +976,7 @@
           <w:sz w:val="24"/>
           <w:szCs w:val="24"/>
         </w:rPr>
-        <w:t xml:space="preserve">Finalement, j’ai utilisé les id de ma section de mon &lt;&lt; </w:t>
-      </w:r>
-      <w:proofErr w:type="spellStart"/>
-      <w:r>
-        <w:rPr>
-          <w:rFonts w:ascii="Times New Roman" w:hAnsi="Times New Roman" w:cs="Times New Roman"/>
-          <w:sz w:val="24"/>
-          <w:szCs w:val="24"/>
-        </w:rPr>
-        <w:t>span</w:t>
-      </w:r>
-      <w:proofErr w:type="spellEnd"/>
-      <w:r>
-        <w:rPr>
-          <w:rFonts w:ascii="Times New Roman" w:hAnsi="Times New Roman" w:cs="Times New Roman"/>
-          <w:sz w:val="24"/>
-          <w:szCs w:val="24"/>
-        </w:rPr>
-        <w:t xml:space="preserve"> &gt;&gt; et de ma liste pour améliorer la qualité de mon affichage. J’ai mis une couleur de fond et j’ai fait ressortir une bordure. De plus, j’ai centré tout au centre.</w:t>
+        <w:t>Finalement, j’ai utilisé les id de ma section de mon &lt;&lt; span &gt;&gt; et de ma liste pour améliorer la qualité de mon affichage. J’ai mis une couleur de fond et j’ai fait ressortir une bordure. De plus, j’ai centré tout au centre.</w:t>
       </w:r>
     </w:p>
     <w:p>
@@ -1152,51 +1032,465 @@
           <w:sz w:val="24"/>
           <w:szCs w:val="24"/>
         </w:rPr>
-        <w:t xml:space="preserve"> et de </w:t>
-      </w:r>
-      <w:proofErr w:type="spellStart"/>
-      <w:r>
-        <w:rPr>
-          <w:rFonts w:ascii="Times New Roman" w:hAnsi="Times New Roman" w:cs="Times New Roman"/>
-          <w:sz w:val="24"/>
-          <w:szCs w:val="24"/>
-        </w:rPr>
-        <w:t>css</w:t>
-      </w:r>
-      <w:proofErr w:type="spellEnd"/>
-      <w:r>
-        <w:rPr>
-          <w:rFonts w:ascii="Times New Roman" w:hAnsi="Times New Roman" w:cs="Times New Roman"/>
-          <w:sz w:val="24"/>
-          <w:szCs w:val="24"/>
-        </w:rPr>
-        <w:t xml:space="preserve"> pour la mise en forme de ma page web.</w:t>
-      </w:r>
-    </w:p>
-    <w:p>
-      <w:pPr>
-        <w:rPr>
-          <w:rFonts w:ascii="Times New Roman" w:hAnsi="Times New Roman" w:cs="Times New Roman"/>
-          <w:sz w:val="24"/>
-          <w:szCs w:val="24"/>
-        </w:rPr>
-      </w:pPr>
-    </w:p>
-    <w:p>
-      <w:pPr>
-        <w:rPr>
-          <w:rFonts w:ascii="Times New Roman" w:hAnsi="Times New Roman" w:cs="Times New Roman"/>
-          <w:sz w:val="24"/>
-          <w:szCs w:val="24"/>
-        </w:rPr>
-      </w:pPr>
-    </w:p>
-    <w:p>
-      <w:pPr>
-        <w:rPr>
-          <w:rFonts w:ascii="Times New Roman" w:hAnsi="Times New Roman" w:cs="Times New Roman"/>
-          <w:sz w:val="24"/>
-          <w:szCs w:val="24"/>
+        <w:t xml:space="preserve"> et de css pour la mise en forme de ma page web.</w:t>
+      </w:r>
+    </w:p>
+    <w:p>
+      <w:pPr>
+        <w:rPr>
+          <w:rFonts w:ascii="Times New Roman" w:hAnsi="Times New Roman" w:cs="Times New Roman"/>
+          <w:sz w:val="24"/>
+          <w:szCs w:val="24"/>
+        </w:rPr>
+      </w:pPr>
+    </w:p>
+    <w:p>
+      <w:pPr>
+        <w:rPr>
+          <w:rFonts w:ascii="Times New Roman" w:hAnsi="Times New Roman" w:cs="Times New Roman"/>
+          <w:sz w:val="24"/>
+          <w:szCs w:val="24"/>
+        </w:rPr>
+      </w:pPr>
+    </w:p>
+    <w:p>
+      <w:pPr>
+        <w:rPr>
+          <w:rFonts w:ascii="Times New Roman" w:hAnsi="Times New Roman" w:cs="Times New Roman"/>
+          <w:sz w:val="24"/>
+          <w:szCs w:val="24"/>
+        </w:rPr>
+      </w:pPr>
+    </w:p>
+    <w:p>
+      <w:pPr>
+        <w:rPr>
+          <w:rFonts w:ascii="Times New Roman" w:hAnsi="Times New Roman" w:cs="Times New Roman"/>
+          <w:sz w:val="24"/>
+          <w:szCs w:val="24"/>
+        </w:rPr>
+      </w:pPr>
+    </w:p>
+    <w:p>
+      <w:pPr>
+        <w:rPr>
+          <w:rFonts w:ascii="Times New Roman" w:hAnsi="Times New Roman" w:cs="Times New Roman"/>
+          <w:sz w:val="24"/>
+          <w:szCs w:val="24"/>
+        </w:rPr>
+      </w:pPr>
+    </w:p>
+    <w:p>
+      <w:pPr>
+        <w:rPr>
+          <w:rFonts w:ascii="Times New Roman" w:hAnsi="Times New Roman" w:cs="Times New Roman"/>
+          <w:sz w:val="24"/>
+          <w:szCs w:val="24"/>
+        </w:rPr>
+      </w:pPr>
+    </w:p>
+    <w:p>
+      <w:pPr>
+        <w:rPr>
+          <w:rFonts w:ascii="Times New Roman" w:hAnsi="Times New Roman" w:cs="Times New Roman"/>
+          <w:sz w:val="24"/>
+          <w:szCs w:val="24"/>
+        </w:rPr>
+      </w:pPr>
+    </w:p>
+    <w:p>
+      <w:pPr>
+        <w:rPr>
+          <w:rFonts w:ascii="Times New Roman" w:hAnsi="Times New Roman" w:cs="Times New Roman"/>
+          <w:b/>
+          <w:bCs/>
+          <w:sz w:val="32"/>
+          <w:szCs w:val="32"/>
+        </w:rPr>
+      </w:pPr>
+      <w:r>
+        <w:rPr>
+          <w:rFonts w:ascii="Times New Roman" w:hAnsi="Times New Roman" w:cs="Times New Roman"/>
+          <w:b/>
+          <w:bCs/>
+          <w:sz w:val="32"/>
+          <w:szCs w:val="32"/>
+          <w:highlight w:val="yellow"/>
+        </w:rPr>
+        <w:t>Capture d’écrans reflog :</w:t>
+      </w:r>
+      <w:r>
+        <w:rPr>
+          <w:rFonts w:ascii="Times New Roman" w:hAnsi="Times New Roman" w:cs="Times New Roman"/>
+          <w:b/>
+          <w:bCs/>
+          <w:sz w:val="32"/>
+          <w:szCs w:val="32"/>
+        </w:rPr>
+        <w:t xml:space="preserve"> </w:t>
+      </w:r>
+    </w:p>
+    <w:p>
+      <w:pPr>
+        <w:rPr>
+          <w:rFonts w:ascii="Times New Roman" w:hAnsi="Times New Roman" w:cs="Times New Roman"/>
+          <w:b/>
+          <w:bCs/>
+          <w:sz w:val="32"/>
+          <w:szCs w:val="32"/>
+        </w:rPr>
+      </w:pPr>
+    </w:p>
+    <w:p>
+      <w:pPr>
+        <w:rPr>
+          <w:rFonts w:ascii="Times New Roman" w:hAnsi="Times New Roman" w:cs="Times New Roman"/>
+          <w:b/>
+          <w:bCs/>
+          <w:sz w:val="32"/>
+          <w:szCs w:val="32"/>
+        </w:rPr>
+      </w:pPr>
+    </w:p>
+    <w:p>
+      <w:pPr>
+        <w:pStyle w:val="NormalWeb"/>
+      </w:pPr>
+      <w:r>
+        <w:rPr>
+          <w:noProof/>
+        </w:rPr>
+        <w:lastRenderedPageBreak/>
+        <w:drawing>
+          <wp:inline distT="0" distB="0" distL="0" distR="0" wp14:anchorId="38EBDE70" wp14:editId="2B1AC4F9">
+            <wp:extent cx="5486400" cy="2333625"/>
+            <wp:effectExtent l="0" t="0" r="0" b="9525"/>
+            <wp:docPr id="302744484" name="Image 1" descr="Une image contenant texte, capture d’écran, Police&#10;&#10;Description générée automatiquement"/>
+            <wp:cNvGraphicFramePr>
+              <a:graphicFrameLocks xmlns:a="http://schemas.openxmlformats.org/drawingml/2006/main" noChangeAspect="1"/>
+            </wp:cNvGraphicFramePr>
+            <a:graphic xmlns:a="http://schemas.openxmlformats.org/drawingml/2006/main">
+              <a:graphicData uri="http://schemas.openxmlformats.org/drawingml/2006/picture">
+                <pic:pic xmlns:pic="http://schemas.openxmlformats.org/drawingml/2006/picture">
+                  <pic:nvPicPr>
+                    <pic:cNvPr id="302744484" name="Image 1" descr="Une image contenant texte, capture d’écran, Police&#10;&#10;Description générée automatiquement"/>
+                    <pic:cNvPicPr>
+                      <a:picLocks noChangeAspect="1" noChangeArrowheads="1"/>
+                    </pic:cNvPicPr>
+                  </pic:nvPicPr>
+                  <pic:blipFill>
+                    <a:blip r:embed="rId4">
+                      <a:extLst>
+                        <a:ext uri="{28A0092B-C50C-407E-A947-70E740481C1C}">
+                          <a14:useLocalDpi xmlns:a14="http://schemas.microsoft.com/office/drawing/2010/main" val="0"/>
+                        </a:ext>
+                      </a:extLst>
+                    </a:blip>
+                    <a:srcRect/>
+                    <a:stretch>
+                      <a:fillRect/>
+                    </a:stretch>
+                  </pic:blipFill>
+                  <pic:spPr bwMode="auto">
+                    <a:xfrm>
+                      <a:off x="0" y="0"/>
+                      <a:ext cx="5486400" cy="2333625"/>
+                    </a:xfrm>
+                    <a:prstGeom prst="rect">
+                      <a:avLst/>
+                    </a:prstGeom>
+                    <a:noFill/>
+                    <a:ln>
+                      <a:noFill/>
+                    </a:ln>
+                  </pic:spPr>
+                </pic:pic>
+              </a:graphicData>
+            </a:graphic>
+          </wp:inline>
+        </w:drawing>
+      </w:r>
+    </w:p>
+    <w:p>
+      <w:pPr>
+        <w:pStyle w:val="NormalWeb"/>
+      </w:pPr>
+      <w:r>
+        <w:rPr>
+          <w:noProof/>
+        </w:rPr>
+        <w:drawing>
+          <wp:inline distT="0" distB="0" distL="0" distR="0" wp14:anchorId="0BDD036B" wp14:editId="696EEB76">
+            <wp:extent cx="5486400" cy="4250055"/>
+            <wp:effectExtent l="0" t="0" r="0" b="0"/>
+            <wp:docPr id="659007564" name="Image 2" descr="Une image contenant texte, capture d’écran&#10;&#10;Description générée automatiquement"/>
+            <wp:cNvGraphicFramePr>
+              <a:graphicFrameLocks xmlns:a="http://schemas.openxmlformats.org/drawingml/2006/main" noChangeAspect="1"/>
+            </wp:cNvGraphicFramePr>
+            <a:graphic xmlns:a="http://schemas.openxmlformats.org/drawingml/2006/main">
+              <a:graphicData uri="http://schemas.openxmlformats.org/drawingml/2006/picture">
+                <pic:pic xmlns:pic="http://schemas.openxmlformats.org/drawingml/2006/picture">
+                  <pic:nvPicPr>
+                    <pic:cNvPr id="659007564" name="Image 2" descr="Une image contenant texte, capture d’écran&#10;&#10;Description générée automatiquement"/>
+                    <pic:cNvPicPr>
+                      <a:picLocks noChangeAspect="1" noChangeArrowheads="1"/>
+                    </pic:cNvPicPr>
+                  </pic:nvPicPr>
+                  <pic:blipFill>
+                    <a:blip r:embed="rId5">
+                      <a:extLst>
+                        <a:ext uri="{28A0092B-C50C-407E-A947-70E740481C1C}">
+                          <a14:useLocalDpi xmlns:a14="http://schemas.microsoft.com/office/drawing/2010/main" val="0"/>
+                        </a:ext>
+                      </a:extLst>
+                    </a:blip>
+                    <a:srcRect/>
+                    <a:stretch>
+                      <a:fillRect/>
+                    </a:stretch>
+                  </pic:blipFill>
+                  <pic:spPr bwMode="auto">
+                    <a:xfrm>
+                      <a:off x="0" y="0"/>
+                      <a:ext cx="5486400" cy="4250055"/>
+                    </a:xfrm>
+                    <a:prstGeom prst="rect">
+                      <a:avLst/>
+                    </a:prstGeom>
+                    <a:noFill/>
+                    <a:ln>
+                      <a:noFill/>
+                    </a:ln>
+                  </pic:spPr>
+                </pic:pic>
+              </a:graphicData>
+            </a:graphic>
+          </wp:inline>
+        </w:drawing>
+      </w:r>
+    </w:p>
+    <w:p>
+      <w:pPr>
+        <w:pStyle w:val="NormalWeb"/>
+      </w:pPr>
+      <w:r>
+        <w:rPr>
+          <w:noProof/>
+        </w:rPr>
+        <w:lastRenderedPageBreak/>
+        <w:drawing>
+          <wp:inline distT="0" distB="0" distL="0" distR="0" wp14:anchorId="69D23C13" wp14:editId="54589847">
+            <wp:extent cx="5486400" cy="5041265"/>
+            <wp:effectExtent l="0" t="0" r="0" b="6985"/>
+            <wp:docPr id="662756306" name="Image 3" descr="Une image contenant texte, capture d’écran&#10;&#10;Description générée automatiquement"/>
+            <wp:cNvGraphicFramePr>
+              <a:graphicFrameLocks xmlns:a="http://schemas.openxmlformats.org/drawingml/2006/main" noChangeAspect="1"/>
+            </wp:cNvGraphicFramePr>
+            <a:graphic xmlns:a="http://schemas.openxmlformats.org/drawingml/2006/main">
+              <a:graphicData uri="http://schemas.openxmlformats.org/drawingml/2006/picture">
+                <pic:pic xmlns:pic="http://schemas.openxmlformats.org/drawingml/2006/picture">
+                  <pic:nvPicPr>
+                    <pic:cNvPr id="662756306" name="Image 3" descr="Une image contenant texte, capture d’écran&#10;&#10;Description générée automatiquement"/>
+                    <pic:cNvPicPr>
+                      <a:picLocks noChangeAspect="1" noChangeArrowheads="1"/>
+                    </pic:cNvPicPr>
+                  </pic:nvPicPr>
+                  <pic:blipFill>
+                    <a:blip r:embed="rId6">
+                      <a:extLst>
+                        <a:ext uri="{28A0092B-C50C-407E-A947-70E740481C1C}">
+                          <a14:useLocalDpi xmlns:a14="http://schemas.microsoft.com/office/drawing/2010/main" val="0"/>
+                        </a:ext>
+                      </a:extLst>
+                    </a:blip>
+                    <a:srcRect/>
+                    <a:stretch>
+                      <a:fillRect/>
+                    </a:stretch>
+                  </pic:blipFill>
+                  <pic:spPr bwMode="auto">
+                    <a:xfrm>
+                      <a:off x="0" y="0"/>
+                      <a:ext cx="5486400" cy="5041265"/>
+                    </a:xfrm>
+                    <a:prstGeom prst="rect">
+                      <a:avLst/>
+                    </a:prstGeom>
+                    <a:noFill/>
+                    <a:ln>
+                      <a:noFill/>
+                    </a:ln>
+                  </pic:spPr>
+                </pic:pic>
+              </a:graphicData>
+            </a:graphic>
+          </wp:inline>
+        </w:drawing>
+      </w:r>
+    </w:p>
+    <w:p>
+      <w:pPr>
+        <w:pStyle w:val="NormalWeb"/>
+      </w:pPr>
+      <w:r>
+        <w:rPr>
+          <w:noProof/>
+        </w:rPr>
+        <w:lastRenderedPageBreak/>
+        <w:drawing>
+          <wp:inline distT="0" distB="0" distL="0" distR="0" wp14:anchorId="6F38EA87" wp14:editId="2D36D533">
+            <wp:extent cx="5486400" cy="5259705"/>
+            <wp:effectExtent l="0" t="0" r="0" b="0"/>
+            <wp:docPr id="251333219" name="Image 4" descr="Une image contenant texte, capture d’écran, menu&#10;&#10;Description générée automatiquement"/>
+            <wp:cNvGraphicFramePr>
+              <a:graphicFrameLocks xmlns:a="http://schemas.openxmlformats.org/drawingml/2006/main" noChangeAspect="1"/>
+            </wp:cNvGraphicFramePr>
+            <a:graphic xmlns:a="http://schemas.openxmlformats.org/drawingml/2006/main">
+              <a:graphicData uri="http://schemas.openxmlformats.org/drawingml/2006/picture">
+                <pic:pic xmlns:pic="http://schemas.openxmlformats.org/drawingml/2006/picture">
+                  <pic:nvPicPr>
+                    <pic:cNvPr id="251333219" name="Image 4" descr="Une image contenant texte, capture d’écran, menu&#10;&#10;Description générée automatiquement"/>
+                    <pic:cNvPicPr>
+                      <a:picLocks noChangeAspect="1" noChangeArrowheads="1"/>
+                    </pic:cNvPicPr>
+                  </pic:nvPicPr>
+                  <pic:blipFill>
+                    <a:blip r:embed="rId7">
+                      <a:extLst>
+                        <a:ext uri="{28A0092B-C50C-407E-A947-70E740481C1C}">
+                          <a14:useLocalDpi xmlns:a14="http://schemas.microsoft.com/office/drawing/2010/main" val="0"/>
+                        </a:ext>
+                      </a:extLst>
+                    </a:blip>
+                    <a:srcRect/>
+                    <a:stretch>
+                      <a:fillRect/>
+                    </a:stretch>
+                  </pic:blipFill>
+                  <pic:spPr bwMode="auto">
+                    <a:xfrm>
+                      <a:off x="0" y="0"/>
+                      <a:ext cx="5486400" cy="5259705"/>
+                    </a:xfrm>
+                    <a:prstGeom prst="rect">
+                      <a:avLst/>
+                    </a:prstGeom>
+                    <a:noFill/>
+                    <a:ln>
+                      <a:noFill/>
+                    </a:ln>
+                  </pic:spPr>
+                </pic:pic>
+              </a:graphicData>
+            </a:graphic>
+          </wp:inline>
+        </w:drawing>
+      </w:r>
+    </w:p>
+    <w:p>
+      <w:pPr>
+        <w:pStyle w:val="NormalWeb"/>
+      </w:pPr>
+    </w:p>
+    <w:p>
+      <w:pPr>
+        <w:pStyle w:val="NormalWeb"/>
+      </w:pPr>
+    </w:p>
+    <w:p>
+      <w:pPr>
+        <w:pStyle w:val="NormalWeb"/>
+      </w:pPr>
+      <w:r>
+        <w:rPr>
+          <w:noProof/>
+        </w:rPr>
+        <w:lastRenderedPageBreak/>
+        <w:drawing>
+          <wp:inline distT="0" distB="0" distL="0" distR="0" wp14:anchorId="37E21E17" wp14:editId="168C1B90">
+            <wp:extent cx="5486400" cy="5709285"/>
+            <wp:effectExtent l="0" t="0" r="0" b="5715"/>
+            <wp:docPr id="1320846889" name="Image 1" descr="Une image contenant texte, capture d’écran&#10;&#10;Description générée automatiquement"/>
+            <wp:cNvGraphicFramePr>
+              <a:graphicFrameLocks xmlns:a="http://schemas.openxmlformats.org/drawingml/2006/main" noChangeAspect="1"/>
+            </wp:cNvGraphicFramePr>
+            <a:graphic xmlns:a="http://schemas.openxmlformats.org/drawingml/2006/main">
+              <a:graphicData uri="http://schemas.openxmlformats.org/drawingml/2006/picture">
+                <pic:pic xmlns:pic="http://schemas.openxmlformats.org/drawingml/2006/picture">
+                  <pic:nvPicPr>
+                    <pic:cNvPr id="1320846889" name="Image 1" descr="Une image contenant texte, capture d’écran&#10;&#10;Description générée automatiquement"/>
+                    <pic:cNvPicPr>
+                      <a:picLocks noChangeAspect="1" noChangeArrowheads="1"/>
+                    </pic:cNvPicPr>
+                  </pic:nvPicPr>
+                  <pic:blipFill>
+                    <a:blip r:embed="rId8">
+                      <a:extLst>
+                        <a:ext uri="{28A0092B-C50C-407E-A947-70E740481C1C}">
+                          <a14:useLocalDpi xmlns:a14="http://schemas.microsoft.com/office/drawing/2010/main" val="0"/>
+                        </a:ext>
+                      </a:extLst>
+                    </a:blip>
+                    <a:srcRect/>
+                    <a:stretch>
+                      <a:fillRect/>
+                    </a:stretch>
+                  </pic:blipFill>
+                  <pic:spPr bwMode="auto">
+                    <a:xfrm>
+                      <a:off x="0" y="0"/>
+                      <a:ext cx="5486400" cy="5709285"/>
+                    </a:xfrm>
+                    <a:prstGeom prst="rect">
+                      <a:avLst/>
+                    </a:prstGeom>
+                    <a:noFill/>
+                    <a:ln>
+                      <a:noFill/>
+                    </a:ln>
+                  </pic:spPr>
+                </pic:pic>
+              </a:graphicData>
+            </a:graphic>
+          </wp:inline>
+        </w:drawing>
+      </w:r>
+    </w:p>
+    <w:p>
+      <w:pPr>
+        <w:pStyle w:val="NormalWeb"/>
+      </w:pPr>
+    </w:p>
+    <w:p>
+      <w:pPr>
+        <w:rPr>
+          <w:rFonts w:ascii="Times New Roman" w:hAnsi="Times New Roman" w:cs="Times New Roman"/>
+          <w:b/>
+          <w:bCs/>
+          <w:sz w:val="32"/>
+          <w:szCs w:val="32"/>
+        </w:rPr>
+      </w:pPr>
+    </w:p>
+    <w:p>
+      <w:pPr>
+        <w:rPr>
+          <w:rFonts w:ascii="Times New Roman" w:hAnsi="Times New Roman" w:cs="Times New Roman"/>
+          <w:b/>
+          <w:bCs/>
+          <w:sz w:val="32"/>
+          <w:szCs w:val="32"/>
+        </w:rPr>
+      </w:pPr>
+    </w:p>
+    <w:p>
+      <w:pPr>
+        <w:rPr>
+          <w:rFonts w:ascii="Times New Roman" w:hAnsi="Times New Roman" w:cs="Times New Roman"/>
+          <w:b/>
+          <w:bCs/>
+          <w:sz w:val="32"/>
+          <w:szCs w:val="32"/>
         </w:rPr>
       </w:pPr>
     </w:p>
@@ -2136,6 +2430,25 @@
       <w:spacing w:val="5"/>
     </w:rPr>
   </w:style>
+  <w:style w:type="paragraph" w:styleId="NormalWeb">
+    <w:name w:val="Normal (Web)"/>
+    <w:basedOn w:val="Normal"/>
+    <w:uiPriority w:val="99"/>
+    <w:semiHidden/>
+    <w:unhideWhenUsed/>
+    <w:rsid w:val="009A5914"/>
+    <w:pPr>
+      <w:spacing w:before="100" w:beforeAutospacing="1" w:after="100" w:afterAutospacing="1" w:line="240" w:lineRule="auto"/>
+    </w:pPr>
+    <w:rPr>
+      <w:rFonts w:ascii="Times New Roman" w:eastAsia="Times New Roman" w:hAnsi="Times New Roman" w:cs="Times New Roman"/>
+      <w:kern w:val="0"/>
+      <w:sz w:val="24"/>
+      <w:szCs w:val="24"/>
+      <w:lang w:eastAsia="fr-CA"/>
+      <w14:ligatures w14:val="none"/>
+    </w:rPr>
+  </w:style>
 </w:styles>
 </file>
 

</xml_diff>